<commit_message>
Some actions with the project beginning. Plan was updated.
</commit_message>
<xml_diff>
--- a/docs/План разработки.docx
+++ b/docs/План разработки.docx
@@ -452,29 +452,7 @@
           <w:u w:val="single"/>
           <w:lang w:eastAsia="ru-RU"/>
         </w:rPr>
-        <w:t>Реализация системы поиска по корпоративному порталу компании «</w:t>
-      </w:r>
-      <w:proofErr w:type="spellStart"/>
-      <w:r>
-        <w:rPr>
-          <w:rFonts w:eastAsia="Times New Roman" w:cs="Times New Roman"/>
-          <w:color w:val="auto"/>
-          <w:sz w:val="24"/>
-          <w:u w:val="single"/>
-          <w:lang w:eastAsia="ru-RU"/>
-        </w:rPr>
-        <w:t>АйТиБокс</w:t>
-      </w:r>
-      <w:proofErr w:type="spellEnd"/>
-      <w:r>
-        <w:rPr>
-          <w:rFonts w:eastAsia="Times New Roman" w:cs="Times New Roman"/>
-          <w:color w:val="auto"/>
-          <w:sz w:val="24"/>
-          <w:u w:val="single"/>
-          <w:lang w:eastAsia="ru-RU"/>
-        </w:rPr>
-        <w:t>»</w:t>
+        <w:t>Реализация системы поиска по корпоративному порталу компании «АйТиБокс»</w:t>
       </w:r>
       <w:r>
         <w:rPr>
@@ -3120,10 +3098,7 @@
         <w:fldChar w:fldCharType="begin"/>
       </w:r>
       <w:r>
-        <w:instrText xml:space="preserve"> REF _Ref156682381 \h </w:instrText>
-      </w:r>
-      <w:r>
-        <w:instrText xml:space="preserve"> \* MERGEFORMAT </w:instrText>
+        <w:instrText xml:space="preserve"> REF _Ref156682381 \h  \* MERGEFORMAT </w:instrText>
       </w:r>
       <w:r>
         <w:fldChar w:fldCharType="separate"/>
@@ -3158,24 +3133,14 @@
       <w:r>
         <w:t xml:space="preserve">Таблица </w:t>
       </w:r>
-      <w:r>
-        <w:fldChar w:fldCharType="begin"/>
-      </w:r>
-      <w:r>
-        <w:instrText xml:space="preserve"> SEQ Таблица \* ARABIC </w:instrText>
-      </w:r>
-      <w:r>
-        <w:fldChar w:fldCharType="separate"/>
-      </w:r>
-      <w:r>
-        <w:rPr>
-          <w:noProof/>
-        </w:rPr>
-        <w:t>1</w:t>
-      </w:r>
-      <w:r>
-        <w:fldChar w:fldCharType="end"/>
-      </w:r>
+      <w:fldSimple w:instr=" SEQ Таблица \* ARABIC ">
+        <w:r>
+          <w:rPr>
+            <w:noProof/>
+          </w:rPr>
+          <w:t>1</w:t>
+        </w:r>
+      </w:fldSimple>
       <w:bookmarkEnd w:id="3"/>
       <w:r>
         <w:t xml:space="preserve"> – Цели этапов разработки</w:t>
@@ -3200,6 +3165,7 @@
           </w:tcPr>
           <w:p>
             <w:pPr>
+              <w:spacing w:line="276" w:lineRule="auto"/>
               <w:ind w:firstLine="0"/>
               <w:jc w:val="center"/>
               <w:rPr>
@@ -3212,21 +3178,7 @@
                 <w:b/>
                 <w:bCs/>
               </w:rPr>
-              <w:t>№</w:t>
-            </w:r>
-            <w:r>
-              <w:rPr>
-                <w:b/>
-                <w:bCs/>
-              </w:rPr>
-              <w:t> </w:t>
-            </w:r>
-            <w:r>
-              <w:rPr>
-                <w:b/>
-                <w:bCs/>
-              </w:rPr>
-              <w:t>п/п</w:t>
+              <w:t>№ п/п</w:t>
             </w:r>
           </w:p>
         </w:tc>
@@ -3237,6 +3189,7 @@
           </w:tcPr>
           <w:p>
             <w:pPr>
+              <w:spacing w:line="276" w:lineRule="auto"/>
               <w:ind w:firstLine="0"/>
               <w:jc w:val="center"/>
               <w:rPr>
@@ -3260,6 +3213,7 @@
           </w:tcPr>
           <w:p>
             <w:pPr>
+              <w:spacing w:line="276" w:lineRule="auto"/>
               <w:ind w:firstLine="0"/>
               <w:jc w:val="center"/>
               <w:rPr>
@@ -3285,6 +3239,7 @@
           </w:tcPr>
           <w:p>
             <w:pPr>
+              <w:spacing w:line="276" w:lineRule="auto"/>
               <w:ind w:firstLine="0"/>
               <w:jc w:val="center"/>
             </w:pPr>
@@ -3300,6 +3255,7 @@
           </w:tcPr>
           <w:p>
             <w:pPr>
+              <w:spacing w:line="276" w:lineRule="auto"/>
               <w:ind w:firstLine="0"/>
               <w:jc w:val="left"/>
             </w:pPr>
@@ -3315,6 +3271,7 @@
           </w:tcPr>
           <w:p>
             <w:pPr>
+              <w:spacing w:line="276" w:lineRule="auto"/>
               <w:ind w:firstLine="0"/>
               <w:jc w:val="left"/>
             </w:pPr>
@@ -3332,6 +3289,7 @@
           </w:tcPr>
           <w:p>
             <w:pPr>
+              <w:spacing w:line="276" w:lineRule="auto"/>
               <w:ind w:firstLine="0"/>
               <w:jc w:val="center"/>
             </w:pPr>
@@ -3347,6 +3305,7 @@
           </w:tcPr>
           <w:p>
             <w:pPr>
+              <w:spacing w:line="276" w:lineRule="auto"/>
               <w:ind w:firstLine="0"/>
               <w:jc w:val="left"/>
             </w:pPr>
@@ -3362,29 +3321,12 @@
           </w:tcPr>
           <w:p>
             <w:pPr>
+              <w:spacing w:line="276" w:lineRule="auto"/>
               <w:ind w:firstLine="0"/>
               <w:jc w:val="left"/>
             </w:pPr>
             <w:r>
-              <w:t>И</w:t>
-            </w:r>
-            <w:r>
-              <w:t xml:space="preserve">зучить основные принципы работы </w:t>
-            </w:r>
-            <w:r>
-              <w:t xml:space="preserve">разрабатываемого и готовых решений </w:t>
-            </w:r>
-            <w:r>
-              <w:t>поисков</w:t>
-            </w:r>
-            <w:r>
-              <w:t>ых</w:t>
-            </w:r>
-            <w:r>
-              <w:t xml:space="preserve"> движк</w:t>
-            </w:r>
-            <w:r>
-              <w:t>ов</w:t>
+              <w:t>Изучить основные принципы работы разрабатываемого и готовых решений поисковых движков</w:t>
             </w:r>
           </w:p>
         </w:tc>
@@ -3397,6 +3339,7 @@
           </w:tcPr>
           <w:p>
             <w:pPr>
+              <w:spacing w:line="276" w:lineRule="auto"/>
               <w:ind w:firstLine="0"/>
               <w:jc w:val="center"/>
             </w:pPr>
@@ -3412,6 +3355,7 @@
           </w:tcPr>
           <w:p>
             <w:pPr>
+              <w:spacing w:line="276" w:lineRule="auto"/>
               <w:ind w:firstLine="0"/>
               <w:jc w:val="left"/>
             </w:pPr>
@@ -3427,23 +3371,12 @@
           </w:tcPr>
           <w:p>
             <w:pPr>
+              <w:spacing w:line="276" w:lineRule="auto"/>
               <w:ind w:firstLine="0"/>
               <w:jc w:val="left"/>
             </w:pPr>
             <w:r>
-              <w:t xml:space="preserve">Подготовить необходимое </w:t>
-            </w:r>
-            <w:r>
-              <w:t>ПО</w:t>
-            </w:r>
-            <w:r>
-              <w:t xml:space="preserve"> для программирования</w:t>
-            </w:r>
-            <w:r>
-              <w:t xml:space="preserve"> </w:t>
-            </w:r>
-            <w:r>
-              <w:t>поискового движка</w:t>
+              <w:t>Подготовить необходимое ПО для программирования поискового движка</w:t>
             </w:r>
           </w:p>
         </w:tc>
@@ -3456,6 +3389,7 @@
           </w:tcPr>
           <w:p>
             <w:pPr>
+              <w:spacing w:line="276" w:lineRule="auto"/>
               <w:ind w:firstLine="0"/>
               <w:jc w:val="center"/>
             </w:pPr>
@@ -3471,20 +3405,19 @@
           </w:tcPr>
           <w:p>
             <w:pPr>
+              <w:spacing w:line="276" w:lineRule="auto"/>
               <w:ind w:firstLine="0"/>
               <w:jc w:val="left"/>
             </w:pPr>
             <w:r>
               <w:t xml:space="preserve">Разработка класса для взаимодействия с </w:t>
             </w:r>
-            <w:proofErr w:type="spellStart"/>
             <w:r>
               <w:rPr>
                 <w:lang w:val="en-US"/>
               </w:rPr>
               <w:t>json</w:t>
             </w:r>
-            <w:proofErr w:type="spellEnd"/>
             <w:r>
               <w:t>-</w:t>
             </w:r>
@@ -3500,33 +3433,12 @@
           </w:tcPr>
           <w:p>
             <w:pPr>
+              <w:spacing w:line="276" w:lineRule="auto"/>
               <w:ind w:firstLine="0"/>
               <w:jc w:val="left"/>
             </w:pPr>
             <w:r>
-              <w:t xml:space="preserve">Добавить в созданный проект </w:t>
-            </w:r>
-            <w:proofErr w:type="spellStart"/>
-            <w:r>
-              <w:t>search_engine</w:t>
-            </w:r>
-            <w:proofErr w:type="spellEnd"/>
-            <w:r>
-              <w:t xml:space="preserve"> классы </w:t>
-            </w:r>
-            <w:proofErr w:type="spellStart"/>
-            <w:r>
-              <w:t>ConverterJSON</w:t>
-            </w:r>
-            <w:proofErr w:type="spellEnd"/>
-            <w:r>
-              <w:t xml:space="preserve"> для работы с</w:t>
-            </w:r>
-            <w:r>
-              <w:t xml:space="preserve"> </w:t>
-            </w:r>
-            <w:r>
-              <w:t>файлами формата JSON</w:t>
+              <w:t>Добавить в созданный проект search_engine классы ConverterJSON для работы с файлами формата JSON</w:t>
             </w:r>
           </w:p>
         </w:tc>
@@ -3539,6 +3451,7 @@
           </w:tcPr>
           <w:p>
             <w:pPr>
+              <w:spacing w:line="276" w:lineRule="auto"/>
               <w:ind w:firstLine="0"/>
               <w:jc w:val="center"/>
             </w:pPr>
@@ -3554,6 +3467,7 @@
           </w:tcPr>
           <w:p>
             <w:pPr>
+              <w:spacing w:line="276" w:lineRule="auto"/>
               <w:ind w:firstLine="0"/>
               <w:jc w:val="left"/>
             </w:pPr>
@@ -3569,25 +3483,12 @@
           </w:tcPr>
           <w:p>
             <w:pPr>
+              <w:spacing w:line="276" w:lineRule="auto"/>
               <w:ind w:firstLine="0"/>
               <w:jc w:val="left"/>
             </w:pPr>
             <w:r>
-              <w:t xml:space="preserve">Подключить к проекту </w:t>
-            </w:r>
-            <w:proofErr w:type="spellStart"/>
-            <w:r>
-              <w:t>search_engine</w:t>
-            </w:r>
-            <w:proofErr w:type="spellEnd"/>
-            <w:r>
-              <w:t xml:space="preserve"> библиотеку Google Test для проведения</w:t>
-            </w:r>
-            <w:r>
-              <w:t xml:space="preserve"> </w:t>
-            </w:r>
-            <w:r>
-              <w:t>автоматических модульных тестов</w:t>
+              <w:t>Подключить к проекту search_engine библиотеку Google Test для проведения автоматических модульных тестов</w:t>
             </w:r>
           </w:p>
         </w:tc>
@@ -3600,6 +3501,7 @@
           </w:tcPr>
           <w:p>
             <w:pPr>
+              <w:spacing w:line="276" w:lineRule="auto"/>
               <w:ind w:firstLine="0"/>
               <w:jc w:val="center"/>
             </w:pPr>
@@ -3615,6 +3517,7 @@
           </w:tcPr>
           <w:p>
             <w:pPr>
+              <w:spacing w:line="276" w:lineRule="auto"/>
               <w:ind w:firstLine="0"/>
               <w:jc w:val="left"/>
             </w:pPr>
@@ -3630,6 +3533,7 @@
           </w:tcPr>
           <w:p>
             <w:pPr>
+              <w:spacing w:line="276" w:lineRule="auto"/>
               <w:ind w:firstLine="0"/>
               <w:jc w:val="left"/>
             </w:pPr>
@@ -3647,6 +3551,7 @@
           </w:tcPr>
           <w:p>
             <w:pPr>
+              <w:spacing w:line="276" w:lineRule="auto"/>
               <w:ind w:firstLine="0"/>
               <w:jc w:val="center"/>
             </w:pPr>
@@ -3662,6 +3567,7 @@
           </w:tcPr>
           <w:p>
             <w:pPr>
+              <w:spacing w:line="276" w:lineRule="auto"/>
               <w:ind w:firstLine="0"/>
               <w:jc w:val="left"/>
             </w:pPr>
@@ -3677,6 +3583,7 @@
           </w:tcPr>
           <w:p>
             <w:pPr>
+              <w:spacing w:line="276" w:lineRule="auto"/>
               <w:ind w:firstLine="0"/>
               <w:jc w:val="left"/>
             </w:pPr>
@@ -3694,6 +3601,7 @@
           </w:tcPr>
           <w:p>
             <w:pPr>
+              <w:spacing w:line="276" w:lineRule="auto"/>
               <w:ind w:firstLine="0"/>
               <w:jc w:val="center"/>
             </w:pPr>
@@ -3709,6 +3617,7 @@
           </w:tcPr>
           <w:p>
             <w:pPr>
+              <w:spacing w:line="276" w:lineRule="auto"/>
               <w:ind w:firstLine="0"/>
               <w:jc w:val="left"/>
             </w:pPr>
@@ -3739,17 +3648,12 @@
           </w:tcPr>
           <w:p>
             <w:pPr>
+              <w:spacing w:line="276" w:lineRule="auto"/>
               <w:ind w:firstLine="0"/>
               <w:jc w:val="left"/>
             </w:pPr>
             <w:r>
-              <w:t>Научиться размещать проекты в публичном доступе для демонстрации при</w:t>
-            </w:r>
-            <w:r>
-              <w:t xml:space="preserve"> </w:t>
-            </w:r>
-            <w:r>
-              <w:t>презентации проектов и при общении с потенциальными работодателями</w:t>
+              <w:t>Научиться размещать проекты в публичном доступе для демонстрации при презентации проектов и при общении с потенциальными работодателями</w:t>
             </w:r>
           </w:p>
         </w:tc>
@@ -3762,6 +3666,7 @@
           </w:tcPr>
           <w:p>
             <w:pPr>
+              <w:spacing w:line="276" w:lineRule="auto"/>
               <w:ind w:firstLine="0"/>
               <w:jc w:val="center"/>
             </w:pPr>
@@ -3777,15 +3682,12 @@
           </w:tcPr>
           <w:p>
             <w:pPr>
+              <w:spacing w:line="276" w:lineRule="auto"/>
               <w:ind w:firstLine="0"/>
               <w:jc w:val="left"/>
             </w:pPr>
             <w:r>
-              <w:t xml:space="preserve">Подготовка к сдаче </w:t>
-            </w:r>
-            <w:r>
-              <w:lastRenderedPageBreak/>
-              <w:t>проекта</w:t>
+              <w:t>Подготовка к сдаче проекта</w:t>
             </w:r>
           </w:p>
         </w:tc>
@@ -3796,16 +3698,12 @@
           </w:tcPr>
           <w:p>
             <w:pPr>
+              <w:spacing w:line="276" w:lineRule="auto"/>
               <w:ind w:firstLine="0"/>
               <w:jc w:val="left"/>
             </w:pPr>
             <w:r>
-              <w:lastRenderedPageBreak/>
-              <w:t xml:space="preserve">Подготовить проект к сдаче на проверку </w:t>
-            </w:r>
-            <w:r>
-              <w:lastRenderedPageBreak/>
-              <w:t>куратору</w:t>
+              <w:t>Подготовить проект к сдаче на проверку куратору</w:t>
             </w:r>
           </w:p>
         </w:tc>
@@ -3848,6 +3746,7 @@
         </w:numPr>
       </w:pPr>
       <w:r>
+        <w:lastRenderedPageBreak/>
         <w:t>определить цели каждого этапа;</w:t>
       </w:r>
     </w:p>
@@ -3882,10 +3781,7 @@
         <w:fldChar w:fldCharType="begin"/>
       </w:r>
       <w:r>
-        <w:instrText xml:space="preserve"> REF _Ref156676856 \h </w:instrText>
-      </w:r>
-      <w:r>
-        <w:instrText xml:space="preserve"> \* MERGEFORMAT </w:instrText>
+        <w:instrText xml:space="preserve"> REF _Ref156676856 \h  \* MERGEFORMAT </w:instrText>
       </w:r>
       <w:r>
         <w:fldChar w:fldCharType="separate"/>
@@ -3954,6 +3850,7 @@
           </w:tcPr>
           <w:p>
             <w:pPr>
+              <w:spacing w:line="276" w:lineRule="auto"/>
               <w:ind w:firstLine="0"/>
               <w:jc w:val="center"/>
               <w:rPr>
@@ -3977,6 +3874,7 @@
           </w:tcPr>
           <w:p>
             <w:pPr>
+              <w:spacing w:line="276" w:lineRule="auto"/>
               <w:ind w:firstLine="0"/>
               <w:jc w:val="center"/>
               <w:rPr>
@@ -4000,6 +3898,7 @@
           </w:tcPr>
           <w:p>
             <w:pPr>
+              <w:spacing w:line="276" w:lineRule="auto"/>
               <w:ind w:firstLine="0"/>
               <w:jc w:val="center"/>
               <w:rPr>
@@ -4023,6 +3922,7 @@
           </w:tcPr>
           <w:p>
             <w:pPr>
+              <w:spacing w:line="276" w:lineRule="auto"/>
               <w:ind w:firstLine="0"/>
               <w:jc w:val="center"/>
               <w:rPr>
@@ -4046,6 +3946,7 @@
           </w:tcPr>
           <w:p>
             <w:pPr>
+              <w:spacing w:line="276" w:lineRule="auto"/>
               <w:ind w:firstLine="0"/>
               <w:jc w:val="center"/>
               <w:rPr>
@@ -4071,6 +3972,7 @@
           </w:tcPr>
           <w:p>
             <w:pPr>
+              <w:spacing w:line="276" w:lineRule="auto"/>
               <w:ind w:firstLine="0"/>
               <w:jc w:val="center"/>
             </w:pPr>
@@ -4086,6 +3988,7 @@
           </w:tcPr>
           <w:p>
             <w:pPr>
+              <w:spacing w:line="276" w:lineRule="auto"/>
               <w:ind w:firstLine="0"/>
               <w:jc w:val="left"/>
             </w:pPr>
@@ -4101,6 +4004,7 @@
           </w:tcPr>
           <w:p>
             <w:pPr>
+              <w:spacing w:line="276" w:lineRule="auto"/>
               <w:ind w:firstLine="0"/>
               <w:jc w:val="center"/>
             </w:pPr>
@@ -4116,6 +4020,7 @@
           </w:tcPr>
           <w:p>
             <w:pPr>
+              <w:spacing w:line="276" w:lineRule="auto"/>
               <w:ind w:firstLine="0"/>
               <w:jc w:val="center"/>
             </w:pPr>
@@ -4131,6 +4036,7 @@
           </w:tcPr>
           <w:p>
             <w:pPr>
+              <w:spacing w:line="276" w:lineRule="auto"/>
               <w:ind w:firstLine="0"/>
               <w:jc w:val="center"/>
             </w:pPr>
@@ -4148,6 +4054,7 @@
           </w:tcPr>
           <w:p>
             <w:pPr>
+              <w:spacing w:line="276" w:lineRule="auto"/>
               <w:ind w:firstLine="0"/>
               <w:jc w:val="center"/>
             </w:pPr>
@@ -4163,6 +4070,7 @@
           </w:tcPr>
           <w:p>
             <w:pPr>
+              <w:spacing w:line="276" w:lineRule="auto"/>
               <w:ind w:firstLine="0"/>
               <w:jc w:val="left"/>
             </w:pPr>
@@ -4178,6 +4086,7 @@
           </w:tcPr>
           <w:p>
             <w:pPr>
+              <w:spacing w:line="276" w:lineRule="auto"/>
               <w:ind w:firstLine="0"/>
               <w:jc w:val="center"/>
             </w:pPr>
@@ -4193,6 +4102,7 @@
           </w:tcPr>
           <w:p>
             <w:pPr>
+              <w:spacing w:line="276" w:lineRule="auto"/>
               <w:ind w:firstLine="0"/>
               <w:jc w:val="center"/>
             </w:pPr>
@@ -4208,6 +4118,7 @@
           </w:tcPr>
           <w:p>
             <w:pPr>
+              <w:spacing w:line="276" w:lineRule="auto"/>
               <w:ind w:firstLine="0"/>
               <w:jc w:val="center"/>
             </w:pPr>
@@ -4225,6 +4136,7 @@
           </w:tcPr>
           <w:p>
             <w:pPr>
+              <w:spacing w:line="276" w:lineRule="auto"/>
               <w:ind w:firstLine="0"/>
               <w:jc w:val="center"/>
             </w:pPr>
@@ -4240,6 +4152,7 @@
           </w:tcPr>
           <w:p>
             <w:pPr>
+              <w:spacing w:line="276" w:lineRule="auto"/>
               <w:ind w:firstLine="0"/>
               <w:jc w:val="left"/>
             </w:pPr>
@@ -4255,6 +4168,7 @@
           </w:tcPr>
           <w:p>
             <w:pPr>
+              <w:spacing w:line="276" w:lineRule="auto"/>
               <w:ind w:firstLine="0"/>
               <w:jc w:val="center"/>
             </w:pPr>
@@ -4270,6 +4184,7 @@
           </w:tcPr>
           <w:p>
             <w:pPr>
+              <w:spacing w:line="276" w:lineRule="auto"/>
               <w:ind w:firstLine="0"/>
               <w:jc w:val="center"/>
             </w:pPr>
@@ -4294,6 +4209,7 @@
           </w:tcPr>
           <w:p>
             <w:pPr>
+              <w:spacing w:line="276" w:lineRule="auto"/>
               <w:ind w:firstLine="0"/>
               <w:jc w:val="center"/>
               <w:rPr>
@@ -4317,6 +4233,7 @@
           </w:tcPr>
           <w:p>
             <w:pPr>
+              <w:spacing w:line="276" w:lineRule="auto"/>
               <w:ind w:firstLine="0"/>
               <w:jc w:val="center"/>
             </w:pPr>
@@ -4332,20 +4249,19 @@
           </w:tcPr>
           <w:p>
             <w:pPr>
+              <w:spacing w:line="276" w:lineRule="auto"/>
               <w:ind w:firstLine="0"/>
               <w:jc w:val="left"/>
             </w:pPr>
             <w:r>
               <w:t xml:space="preserve">Разработка класса для взаимодействия с </w:t>
             </w:r>
-            <w:proofErr w:type="spellStart"/>
             <w:r>
               <w:rPr>
                 <w:lang w:val="en-US"/>
               </w:rPr>
               <w:t>json</w:t>
             </w:r>
-            <w:proofErr w:type="spellEnd"/>
             <w:r>
               <w:t>-</w:t>
             </w:r>
@@ -4361,6 +4277,7 @@
           </w:tcPr>
           <w:p>
             <w:pPr>
+              <w:spacing w:line="276" w:lineRule="auto"/>
               <w:ind w:firstLine="0"/>
               <w:jc w:val="center"/>
               <w:rPr>
@@ -4382,6 +4299,7 @@
           </w:tcPr>
           <w:p>
             <w:pPr>
+              <w:spacing w:line="276" w:lineRule="auto"/>
               <w:ind w:firstLine="0"/>
               <w:jc w:val="center"/>
               <w:rPr>
@@ -4403,6 +4321,7 @@
           </w:tcPr>
           <w:p>
             <w:pPr>
+              <w:spacing w:line="276" w:lineRule="auto"/>
               <w:ind w:firstLine="0"/>
               <w:jc w:val="center"/>
               <w:rPr>
@@ -4426,6 +4345,7 @@
           </w:tcPr>
           <w:p>
             <w:pPr>
+              <w:spacing w:line="276" w:lineRule="auto"/>
               <w:ind w:firstLine="0"/>
               <w:jc w:val="center"/>
             </w:pPr>
@@ -4441,6 +4361,7 @@
           </w:tcPr>
           <w:p>
             <w:pPr>
+              <w:spacing w:line="276" w:lineRule="auto"/>
               <w:ind w:firstLine="0"/>
               <w:jc w:val="left"/>
             </w:pPr>
@@ -4456,6 +4377,7 @@
           </w:tcPr>
           <w:p>
             <w:pPr>
+              <w:spacing w:line="276" w:lineRule="auto"/>
               <w:ind w:firstLine="0"/>
               <w:jc w:val="center"/>
             </w:pPr>
@@ -4471,6 +4393,7 @@
           </w:tcPr>
           <w:p>
             <w:pPr>
+              <w:spacing w:line="276" w:lineRule="auto"/>
               <w:ind w:firstLine="0"/>
               <w:jc w:val="center"/>
             </w:pPr>
@@ -4486,6 +4409,7 @@
           </w:tcPr>
           <w:p>
             <w:pPr>
+              <w:spacing w:line="276" w:lineRule="auto"/>
               <w:ind w:firstLine="0"/>
               <w:jc w:val="center"/>
             </w:pPr>
@@ -4503,6 +4427,7 @@
           </w:tcPr>
           <w:p>
             <w:pPr>
+              <w:spacing w:line="276" w:lineRule="auto"/>
               <w:ind w:firstLine="0"/>
               <w:jc w:val="center"/>
             </w:pPr>
@@ -4518,6 +4443,7 @@
           </w:tcPr>
           <w:p>
             <w:pPr>
+              <w:spacing w:line="276" w:lineRule="auto"/>
               <w:ind w:firstLine="0"/>
               <w:jc w:val="left"/>
             </w:pPr>
@@ -4533,6 +4459,7 @@
           </w:tcPr>
           <w:p>
             <w:pPr>
+              <w:spacing w:line="276" w:lineRule="auto"/>
               <w:ind w:firstLine="0"/>
               <w:jc w:val="center"/>
               <w:rPr>
@@ -4554,6 +4481,7 @@
           </w:tcPr>
           <w:p>
             <w:pPr>
+              <w:spacing w:line="276" w:lineRule="auto"/>
               <w:ind w:firstLine="0"/>
               <w:jc w:val="center"/>
               <w:rPr>
@@ -4575,6 +4503,7 @@
           </w:tcPr>
           <w:p>
             <w:pPr>
+              <w:spacing w:line="276" w:lineRule="auto"/>
               <w:ind w:firstLine="0"/>
               <w:jc w:val="center"/>
             </w:pPr>
@@ -4592,6 +4521,7 @@
           </w:tcPr>
           <w:p>
             <w:pPr>
+              <w:spacing w:line="276" w:lineRule="auto"/>
               <w:ind w:firstLine="0"/>
               <w:jc w:val="center"/>
             </w:pPr>
@@ -4607,6 +4537,7 @@
           </w:tcPr>
           <w:p>
             <w:pPr>
+              <w:spacing w:line="276" w:lineRule="auto"/>
               <w:ind w:firstLine="0"/>
               <w:jc w:val="left"/>
             </w:pPr>
@@ -4622,6 +4553,7 @@
           </w:tcPr>
           <w:p>
             <w:pPr>
+              <w:spacing w:line="276" w:lineRule="auto"/>
               <w:ind w:firstLine="0"/>
               <w:jc w:val="center"/>
               <w:rPr>
@@ -4643,6 +4575,7 @@
           </w:tcPr>
           <w:p>
             <w:pPr>
+              <w:spacing w:line="276" w:lineRule="auto"/>
               <w:ind w:firstLine="0"/>
               <w:jc w:val="center"/>
               <w:rPr>
@@ -4664,6 +4597,7 @@
           </w:tcPr>
           <w:p>
             <w:pPr>
+              <w:spacing w:line="276" w:lineRule="auto"/>
               <w:ind w:firstLine="0"/>
               <w:jc w:val="center"/>
               <w:rPr>
@@ -4687,6 +4621,7 @@
           </w:tcPr>
           <w:p>
             <w:pPr>
+              <w:spacing w:line="276" w:lineRule="auto"/>
               <w:ind w:firstLine="0"/>
               <w:jc w:val="center"/>
             </w:pPr>
@@ -4702,6 +4637,7 @@
           </w:tcPr>
           <w:p>
             <w:pPr>
+              <w:spacing w:line="276" w:lineRule="auto"/>
               <w:ind w:firstLine="0"/>
               <w:jc w:val="left"/>
               <w:rPr>
@@ -4735,6 +4671,7 @@
           </w:tcPr>
           <w:p>
             <w:pPr>
+              <w:spacing w:line="276" w:lineRule="auto"/>
               <w:ind w:firstLine="0"/>
               <w:jc w:val="center"/>
               <w:rPr>
@@ -4756,6 +4693,7 @@
           </w:tcPr>
           <w:p>
             <w:pPr>
+              <w:spacing w:line="276" w:lineRule="auto"/>
               <w:ind w:firstLine="0"/>
               <w:jc w:val="center"/>
               <w:rPr>
@@ -4777,6 +4715,7 @@
           </w:tcPr>
           <w:p>
             <w:pPr>
+              <w:spacing w:line="276" w:lineRule="auto"/>
               <w:ind w:firstLine="0"/>
               <w:jc w:val="center"/>
               <w:rPr>
@@ -4800,6 +4739,7 @@
           </w:tcPr>
           <w:p>
             <w:pPr>
+              <w:spacing w:line="276" w:lineRule="auto"/>
               <w:ind w:firstLine="0"/>
               <w:jc w:val="center"/>
             </w:pPr>
@@ -4815,6 +4755,7 @@
           </w:tcPr>
           <w:p>
             <w:pPr>
+              <w:spacing w:line="276" w:lineRule="auto"/>
               <w:ind w:firstLine="0"/>
               <w:jc w:val="left"/>
             </w:pPr>
@@ -4830,6 +4771,7 @@
           </w:tcPr>
           <w:p>
             <w:pPr>
+              <w:spacing w:line="276" w:lineRule="auto"/>
               <w:ind w:firstLine="0"/>
               <w:jc w:val="center"/>
             </w:pPr>
@@ -4845,6 +4787,7 @@
           </w:tcPr>
           <w:p>
             <w:pPr>
+              <w:spacing w:line="276" w:lineRule="auto"/>
               <w:ind w:firstLine="0"/>
               <w:jc w:val="center"/>
             </w:pPr>
@@ -4860,6 +4803,7 @@
           </w:tcPr>
           <w:p>
             <w:pPr>
+              <w:spacing w:line="276" w:lineRule="auto"/>
               <w:ind w:firstLine="0"/>
               <w:jc w:val="center"/>
             </w:pPr>
@@ -4878,6 +4822,7 @@
           </w:tcPr>
           <w:p>
             <w:pPr>
+              <w:spacing w:line="276" w:lineRule="auto"/>
               <w:ind w:firstLine="0"/>
               <w:jc w:val="center"/>
             </w:pPr>
@@ -4893,6 +4838,7 @@
           </w:tcPr>
           <w:p>
             <w:pPr>
+              <w:spacing w:line="276" w:lineRule="auto"/>
               <w:ind w:firstLine="0"/>
               <w:jc w:val="center"/>
             </w:pPr>
@@ -4920,6 +4866,12 @@
           <w:lang w:val="en-US"/>
         </w:rPr>
       </w:pPr>
+      <w:r>
+        <w:rPr>
+          <w:lang w:val="en-US"/>
+        </w:rPr>
+        <w:t>TBD</w:t>
+      </w:r>
     </w:p>
     <w:p>
       <w:pPr>
@@ -5034,19 +4986,8 @@
       <w:r>
         <w:t xml:space="preserve"> </w:t>
       </w:r>
-      <w:proofErr w:type="gramStart"/>
-      <w:r>
-        <w:t>разрабатываемого проекта</w:t>
-      </w:r>
-      <w:proofErr w:type="gramEnd"/>
-      <w:r>
-        <w:t xml:space="preserve"> следующи</w:t>
-      </w:r>
-      <w:r>
-        <w:t>е</w:t>
-      </w:r>
-      <w:r>
-        <w:t>:</w:t>
+      <w:r>
+        <w:t>разрабатываемого проекта следующие:</w:t>
       </w:r>
     </w:p>
     <w:p>
@@ -5100,17 +5041,7 @@
         </w:numPr>
       </w:pPr>
       <w:r>
-        <w:t xml:space="preserve">Пользователь задаёт запрос через JSON-файл </w:t>
-      </w:r>
-      <w:proofErr w:type="spellStart"/>
-      <w:proofErr w:type="gramStart"/>
-      <w:r>
-        <w:t>requests.json</w:t>
-      </w:r>
-      <w:proofErr w:type="spellEnd"/>
-      <w:proofErr w:type="gramEnd"/>
-      <w:r>
-        <w:t>. Запрос — это</w:t>
+        <w:t>Пользователь задаёт запрос через JSON-файл requests.json. Запрос — это</w:t>
       </w:r>
       <w:r>
         <w:t xml:space="preserve"> </w:t>
@@ -5177,17 +5108,7 @@
       </w:pPr>
       <w:r>
         <w:lastRenderedPageBreak/>
-        <w:t xml:space="preserve">В конце программа формирует файл </w:t>
-      </w:r>
-      <w:proofErr w:type="spellStart"/>
-      <w:proofErr w:type="gramStart"/>
-      <w:r>
-        <w:t>answers.json</w:t>
-      </w:r>
-      <w:proofErr w:type="spellEnd"/>
-      <w:proofErr w:type="gramEnd"/>
-      <w:r>
-        <w:t>, в который записывает</w:t>
+        <w:t>В конце программа формирует файл answers.json, в который записывает</w:t>
       </w:r>
       <w:r>
         <w:t xml:space="preserve"> </w:t>
@@ -5343,13 +5264,7 @@
         <w:t xml:space="preserve"> директории и файлы в репозитории</w:t>
       </w:r>
       <w:r>
-        <w:t xml:space="preserve">, </w:t>
-      </w:r>
-      <w:r>
-        <w:t>необходимые для корректного процесса контроля версий</w:t>
-      </w:r>
-      <w:r>
-        <w:t xml:space="preserve"> и разработки ПО</w:t>
+        <w:t>, необходимые для корректного процесса контроля версий и разработки ПО</w:t>
       </w:r>
       <w:r>
         <w:t>;</w:t>
@@ -5384,10 +5299,7 @@
         <w:fldChar w:fldCharType="begin"/>
       </w:r>
       <w:r>
-        <w:instrText xml:space="preserve"> REF _Ref156688812 \h </w:instrText>
-      </w:r>
-      <w:r>
-        <w:instrText xml:space="preserve"> \* MERGEFORMAT </w:instrText>
+        <w:instrText xml:space="preserve"> REF _Ref156688812 \h  \* MERGEFORMAT </w:instrText>
       </w:r>
       <w:r>
         <w:fldChar w:fldCharType="separate"/>
@@ -5454,6 +5366,7 @@
           </w:tcPr>
           <w:p>
             <w:pPr>
+              <w:spacing w:line="276" w:lineRule="auto"/>
               <w:ind w:firstLine="0"/>
               <w:jc w:val="center"/>
               <w:rPr>
@@ -5477,6 +5390,7 @@
           </w:tcPr>
           <w:p>
             <w:pPr>
+              <w:spacing w:line="276" w:lineRule="auto"/>
               <w:ind w:firstLine="0"/>
               <w:jc w:val="center"/>
               <w:rPr>
@@ -5500,6 +5414,7 @@
           </w:tcPr>
           <w:p>
             <w:pPr>
+              <w:spacing w:line="276" w:lineRule="auto"/>
               <w:ind w:firstLine="0"/>
               <w:jc w:val="center"/>
               <w:rPr>
@@ -5525,6 +5440,7 @@
           </w:tcPr>
           <w:p>
             <w:pPr>
+              <w:spacing w:line="276" w:lineRule="auto"/>
               <w:ind w:firstLine="0"/>
               <w:jc w:val="center"/>
             </w:pPr>
@@ -5540,6 +5456,7 @@
           </w:tcPr>
           <w:p>
             <w:pPr>
+              <w:spacing w:line="276" w:lineRule="auto"/>
               <w:ind w:firstLine="0"/>
               <w:jc w:val="left"/>
             </w:pPr>
@@ -5555,6 +5472,7 @@
           </w:tcPr>
           <w:p>
             <w:pPr>
+              <w:spacing w:line="276" w:lineRule="auto"/>
               <w:ind w:firstLine="0"/>
               <w:jc w:val="left"/>
               <w:rPr>
@@ -5578,6 +5496,7 @@
           </w:tcPr>
           <w:p>
             <w:pPr>
+              <w:spacing w:line="276" w:lineRule="auto"/>
               <w:ind w:firstLine="0"/>
               <w:jc w:val="center"/>
             </w:pPr>
@@ -5593,6 +5512,7 @@
           </w:tcPr>
           <w:p>
             <w:pPr>
+              <w:spacing w:line="276" w:lineRule="auto"/>
               <w:ind w:firstLine="0"/>
               <w:jc w:val="left"/>
               <w:rPr>
@@ -5611,6 +5531,7 @@
           </w:tcPr>
           <w:p>
             <w:pPr>
+              <w:spacing w:line="276" w:lineRule="auto"/>
               <w:ind w:firstLine="0"/>
               <w:jc w:val="left"/>
               <w:rPr>
@@ -5634,6 +5555,7 @@
           </w:tcPr>
           <w:p>
             <w:pPr>
+              <w:spacing w:line="276" w:lineRule="auto"/>
               <w:ind w:firstLine="0"/>
               <w:jc w:val="center"/>
             </w:pPr>
@@ -5649,6 +5571,7 @@
           </w:tcPr>
           <w:p>
             <w:pPr>
+              <w:spacing w:line="276" w:lineRule="auto"/>
               <w:ind w:firstLine="0"/>
               <w:jc w:val="left"/>
               <w:rPr>
@@ -5670,6 +5593,7 @@
           </w:tcPr>
           <w:p>
             <w:pPr>
+              <w:spacing w:line="276" w:lineRule="auto"/>
               <w:ind w:firstLine="0"/>
               <w:jc w:val="left"/>
             </w:pPr>
@@ -5693,11 +5617,11 @@
           </w:tcPr>
           <w:p>
             <w:pPr>
+              <w:spacing w:line="276" w:lineRule="auto"/>
               <w:ind w:firstLine="0"/>
               <w:jc w:val="center"/>
             </w:pPr>
             <w:r>
-              <w:lastRenderedPageBreak/>
               <w:t>4</w:t>
             </w:r>
           </w:p>
@@ -5709,6 +5633,7 @@
           </w:tcPr>
           <w:p>
             <w:pPr>
+              <w:spacing w:line="276" w:lineRule="auto"/>
               <w:ind w:firstLine="0"/>
               <w:jc w:val="left"/>
               <w:rPr>
@@ -5730,6 +5655,7 @@
           </w:tcPr>
           <w:p>
             <w:pPr>
+              <w:spacing w:line="276" w:lineRule="auto"/>
               <w:ind w:firstLine="0"/>
               <w:jc w:val="left"/>
               <w:rPr>
@@ -5749,21 +5675,7 @@
               <w:rPr>
                 <w:lang w:val="en-US"/>
               </w:rPr>
-              <w:t xml:space="preserve"> 2.42.</w:t>
-            </w:r>
-            <w:proofErr w:type="gramStart"/>
-            <w:r>
-              <w:rPr>
-                <w:lang w:val="en-US"/>
-              </w:rPr>
-              <w:t>0.windows</w:t>
-            </w:r>
-            <w:proofErr w:type="gramEnd"/>
-            <w:r>
-              <w:rPr>
-                <w:lang w:val="en-US"/>
-              </w:rPr>
-              <w:t>.2</w:t>
+              <w:t xml:space="preserve"> 2.42.0.windows.2</w:t>
             </w:r>
           </w:p>
         </w:tc>
@@ -5776,6 +5688,7 @@
           </w:tcPr>
           <w:p>
             <w:pPr>
+              <w:spacing w:line="276" w:lineRule="auto"/>
               <w:ind w:firstLine="0"/>
               <w:jc w:val="center"/>
             </w:pPr>
@@ -5791,6 +5704,7 @@
           </w:tcPr>
           <w:p>
             <w:pPr>
+              <w:spacing w:line="276" w:lineRule="auto"/>
               <w:ind w:firstLine="0"/>
               <w:jc w:val="left"/>
               <w:rPr>
@@ -5804,6 +5718,7 @@
               <w:rPr>
                 <w:lang w:val="en-US"/>
               </w:rPr>
+              <w:lastRenderedPageBreak/>
               <w:t>GitHub</w:t>
             </w:r>
           </w:p>
@@ -5815,6 +5730,7 @@
           </w:tcPr>
           <w:p>
             <w:pPr>
+              <w:spacing w:line="276" w:lineRule="auto"/>
               <w:ind w:firstLine="0"/>
               <w:jc w:val="left"/>
               <w:rPr>
@@ -5827,7 +5743,15 @@
                   <w:rStyle w:val="af7"/>
                   <w:lang w:val="en-US"/>
                 </w:rPr>
-                <w:t>https://github.com/Sarnavskiy-Alexey/Developer_CPP_Diploma.git</w:t>
+                <w:t>https://github.com/Sarnavskiy-</w:t>
+              </w:r>
+              <w:r>
+                <w:rPr>
+                  <w:rStyle w:val="af7"/>
+                  <w:lang w:val="en-US"/>
+                </w:rPr>
+                <w:lastRenderedPageBreak/>
+                <w:t>Alexey/Developer_CPP_Diploma.git</w:t>
               </w:r>
             </w:hyperlink>
           </w:p>
@@ -5841,10 +5765,12 @@
           </w:tcPr>
           <w:p>
             <w:pPr>
+              <w:spacing w:line="276" w:lineRule="auto"/>
               <w:ind w:firstLine="0"/>
               <w:jc w:val="center"/>
             </w:pPr>
             <w:r>
+              <w:lastRenderedPageBreak/>
               <w:t>6</w:t>
             </w:r>
           </w:p>
@@ -5856,6 +5782,7 @@
           </w:tcPr>
           <w:p>
             <w:pPr>
+              <w:spacing w:line="276" w:lineRule="auto"/>
               <w:ind w:firstLine="0"/>
               <w:jc w:val="left"/>
               <w:rPr>
@@ -5877,6 +5804,7 @@
           </w:tcPr>
           <w:p>
             <w:pPr>
+              <w:spacing w:line="276" w:lineRule="auto"/>
               <w:ind w:firstLine="0"/>
               <w:jc w:val="left"/>
               <w:rPr>
@@ -5890,41 +5818,12 @@
               <w:rPr>
                 <w:lang w:val="en-US"/>
               </w:rPr>
-              <w:t xml:space="preserve">: </w:t>
-            </w:r>
-            <w:proofErr w:type="spellStart"/>
-            <w:r>
-              <w:rPr>
-                <w:lang w:val="en-US"/>
-              </w:rPr>
-              <w:t>ms</w:t>
-            </w:r>
-            <w:proofErr w:type="spellEnd"/>
-            <w:r>
-              <w:rPr>
-                <w:lang w:val="en-US"/>
-              </w:rPr>
-              <w:t>-</w:t>
-            </w:r>
-            <w:proofErr w:type="spellStart"/>
-            <w:proofErr w:type="gramStart"/>
-            <w:r>
-              <w:rPr>
-                <w:lang w:val="en-US"/>
-              </w:rPr>
-              <w:t>vscode.cpptools</w:t>
-            </w:r>
-            <w:proofErr w:type="spellEnd"/>
-            <w:proofErr w:type="gramEnd"/>
-            <w:r>
-              <w:rPr>
-                <w:lang w:val="en-US"/>
-              </w:rPr>
-              <w:t>-extension-pack</w:t>
+              <w:t>: ms-vscode.cpptools-extension-pack</w:t>
             </w:r>
           </w:p>
           <w:p>
             <w:pPr>
+              <w:spacing w:line="276" w:lineRule="auto"/>
               <w:ind w:firstLine="0"/>
               <w:jc w:val="left"/>
               <w:rPr>
@@ -5943,6 +5842,7 @@
           </w:p>
           <w:p>
             <w:pPr>
+              <w:spacing w:line="276" w:lineRule="auto"/>
               <w:ind w:firstLine="0"/>
               <w:jc w:val="left"/>
               <w:rPr>
@@ -5950,7 +5850,16 @@
               </w:rPr>
             </w:pPr>
             <w:r>
-              <w:t>Ссылка на</w:t>
+              <w:t>Ссылка</w:t>
+            </w:r>
+            <w:r>
+              <w:rPr>
+                <w:lang w:val="en-US"/>
+              </w:rPr>
+              <w:t xml:space="preserve"> </w:t>
+            </w:r>
+            <w:r>
+              <w:t>на</w:t>
             </w:r>
             <w:r>
               <w:rPr>
@@ -5978,6 +5887,7 @@
           </w:tcPr>
           <w:p>
             <w:pPr>
+              <w:spacing w:line="276" w:lineRule="auto"/>
               <w:ind w:firstLine="0"/>
               <w:jc w:val="center"/>
             </w:pPr>
@@ -5993,16 +5903,12 @@
           </w:tcPr>
           <w:p>
             <w:pPr>
+              <w:spacing w:line="276" w:lineRule="auto"/>
               <w:ind w:firstLine="0"/>
               <w:jc w:val="left"/>
             </w:pPr>
-            <w:proofErr w:type="spellStart"/>
-            <w:r>
-              <w:t>CMake</w:t>
-            </w:r>
-            <w:proofErr w:type="spellEnd"/>
-            <w:r>
-              <w:t xml:space="preserve"> Tools</w:t>
+            <w:r>
+              <w:t>CMake Tools</w:t>
             </w:r>
           </w:p>
         </w:tc>
@@ -6013,46 +5919,30 @@
           </w:tcPr>
           <w:p>
             <w:pPr>
+              <w:spacing w:line="276" w:lineRule="auto"/>
               <w:ind w:firstLine="0"/>
               <w:jc w:val="left"/>
             </w:pPr>
             <w:r>
-              <w:t xml:space="preserve">Идентификатор: </w:t>
-            </w:r>
-            <w:proofErr w:type="spellStart"/>
-            <w:r>
-              <w:t>ms-</w:t>
-            </w:r>
-            <w:proofErr w:type="gramStart"/>
-            <w:r>
-              <w:t>vscode.cmake</w:t>
-            </w:r>
-            <w:proofErr w:type="gramEnd"/>
-            <w:r>
-              <w:t>-tools</w:t>
-            </w:r>
-            <w:proofErr w:type="spellEnd"/>
+              <w:t>Идентификатор: ms-vscode.cmake-tools</w:t>
+            </w:r>
           </w:p>
           <w:p>
             <w:pPr>
+              <w:spacing w:line="276" w:lineRule="auto"/>
               <w:ind w:firstLine="0"/>
               <w:jc w:val="left"/>
-              <w:rPr>
-                <w:lang w:val="en-US"/>
-              </w:rPr>
             </w:pPr>
             <w:r>
               <w:t>Версия</w:t>
             </w:r>
             <w:r>
-              <w:rPr>
-                <w:lang w:val="en-US"/>
-              </w:rPr>
               <w:t>: 1.16.32</w:t>
             </w:r>
           </w:p>
           <w:p>
             <w:pPr>
+              <w:spacing w:line="276" w:lineRule="auto"/>
               <w:ind w:firstLine="0"/>
               <w:jc w:val="left"/>
               <w:rPr>
@@ -6097,6 +5987,7 @@
           </w:tcPr>
           <w:p>
             <w:pPr>
+              <w:spacing w:line="276" w:lineRule="auto"/>
               <w:ind w:firstLine="0"/>
               <w:jc w:val="center"/>
               <w:rPr>
@@ -6118,6 +6009,7 @@
           </w:tcPr>
           <w:p>
             <w:pPr>
+              <w:spacing w:line="276" w:lineRule="auto"/>
               <w:ind w:firstLine="0"/>
               <w:jc w:val="left"/>
               <w:rPr>
@@ -6131,16 +6023,8 @@
               <w:rPr>
                 <w:lang w:val="en-US"/>
               </w:rPr>
-              <w:t xml:space="preserve"> </w:t>
-            </w:r>
-            <w:proofErr w:type="spellStart"/>
-            <w:r>
-              <w:rPr>
-                <w:lang w:val="en-US"/>
-              </w:rPr>
-              <w:t>nlohmann_json</w:t>
-            </w:r>
-            <w:proofErr w:type="spellEnd"/>
+              <w:t xml:space="preserve"> nlohmann_json</w:t>
+            </w:r>
           </w:p>
         </w:tc>
         <w:tc>
@@ -6150,6 +6034,7 @@
           </w:tcPr>
           <w:p>
             <w:pPr>
+              <w:spacing w:line="276" w:lineRule="auto"/>
               <w:ind w:firstLine="0"/>
               <w:jc w:val="left"/>
             </w:pPr>
@@ -6157,7 +6042,10 @@
               <w:t xml:space="preserve">Версия </w:t>
             </w:r>
             <w:r>
-              <w:t>3.11.2</w:t>
+              <w:t>3.11.</w:t>
+            </w:r>
+            <w:r>
+              <w:t>3</w:t>
             </w:r>
           </w:p>
         </w:tc>
@@ -6170,6 +6058,7 @@
           </w:tcPr>
           <w:p>
             <w:pPr>
+              <w:spacing w:line="276" w:lineRule="auto"/>
               <w:ind w:firstLine="0"/>
               <w:jc w:val="center"/>
               <w:rPr>
@@ -6191,6 +6080,7 @@
           </w:tcPr>
           <w:p>
             <w:pPr>
+              <w:spacing w:line="276" w:lineRule="auto"/>
               <w:ind w:firstLine="0"/>
               <w:jc w:val="left"/>
               <w:rPr>
@@ -6212,9 +6102,13 @@
           </w:tcPr>
           <w:p>
             <w:pPr>
+              <w:spacing w:line="276" w:lineRule="auto"/>
               <w:ind w:firstLine="0"/>
               <w:jc w:val="left"/>
             </w:pPr>
+            <w:r>
+              <w:t>Версия 1.12.1</w:t>
+            </w:r>
           </w:p>
         </w:tc>
       </w:tr>
@@ -6242,10 +6136,7 @@
         <w:fldChar w:fldCharType="begin"/>
       </w:r>
       <w:r>
-        <w:instrText xml:space="preserve"> REF _Ref156694158 \h </w:instrText>
-      </w:r>
-      <w:r>
-        <w:instrText xml:space="preserve"> \* MERGEFORMAT </w:instrText>
+        <w:instrText xml:space="preserve"> REF _Ref156694158 \h  \* MERGEFORMAT </w:instrText>
       </w:r>
       <w:r>
         <w:fldChar w:fldCharType="separate"/>
@@ -6332,11 +6223,9 @@
         <w:lastRenderedPageBreak/>
         <w:t xml:space="preserve">Разработка класса для взаимодействия с </w:t>
       </w:r>
-      <w:proofErr w:type="spellStart"/>
       <w:r>
         <w:t>json</w:t>
       </w:r>
-      <w:proofErr w:type="spellEnd"/>
       <w:r>
         <w:t>-</w:t>
       </w:r>
@@ -6478,10 +6367,7 @@
         <w:pStyle w:val="a0"/>
       </w:pPr>
       <w:r>
-        <w:t xml:space="preserve">Описание файла </w:t>
-      </w:r>
-      <w:r>
-        <w:t>запросов</w:t>
+        <w:t>Описание файла запросов</w:t>
       </w:r>
     </w:p>
     <w:p>
@@ -6503,10 +6389,7 @@
         <w:pStyle w:val="a0"/>
       </w:pPr>
       <w:r>
-        <w:t xml:space="preserve">Описание файла </w:t>
-      </w:r>
-      <w:r>
-        <w:t>ответов</w:t>
+        <w:t>Описание файла ответов</w:t>
       </w:r>
     </w:p>
     <w:p>
@@ -6584,14 +6467,12 @@
       <w:r>
         <w:t xml:space="preserve">к проекту в </w:t>
       </w:r>
-      <w:proofErr w:type="spellStart"/>
       <w:r>
         <w:rPr>
           <w:lang w:val="en-US"/>
         </w:rPr>
         <w:t>CMakeLists</w:t>
       </w:r>
-      <w:proofErr w:type="spellEnd"/>
       <w:r>
         <w:t>.</w:t>
       </w:r>
@@ -6617,14 +6498,12 @@
       <w:r>
         <w:t xml:space="preserve">Описание подключения </w:t>
       </w:r>
-      <w:proofErr w:type="spellStart"/>
       <w:r>
         <w:rPr>
           <w:lang w:val="en-US"/>
         </w:rPr>
         <w:t>GTest</w:t>
       </w:r>
-      <w:proofErr w:type="spellEnd"/>
     </w:p>
     <w:p>
       <w:r>
@@ -6677,14 +6556,12 @@
       <w:r>
         <w:t xml:space="preserve">создать класс </w:t>
       </w:r>
-      <w:proofErr w:type="spellStart"/>
       <w:r>
         <w:rPr>
           <w:lang w:val="en-US"/>
         </w:rPr>
         <w:t>InvertedIndex</w:t>
       </w:r>
-      <w:proofErr w:type="spellEnd"/>
       <w:r>
         <w:t>, который будет хранить и индексировать слова.</w:t>
       </w:r>
@@ -6697,14 +6574,12 @@
       <w:r>
         <w:t xml:space="preserve">Описание класса </w:t>
       </w:r>
-      <w:proofErr w:type="spellStart"/>
       <w:r>
         <w:rPr>
           <w:lang w:val="en-US"/>
         </w:rPr>
         <w:t>InvertedIndex</w:t>
       </w:r>
-      <w:proofErr w:type="spellEnd"/>
     </w:p>
     <w:p>
       <w:pPr>
@@ -6767,14 +6642,12 @@
       <w:r>
         <w:t xml:space="preserve">создать класс </w:t>
       </w:r>
-      <w:proofErr w:type="spellStart"/>
       <w:r>
         <w:rPr>
           <w:lang w:val="en-US"/>
         </w:rPr>
         <w:t>SearchServer</w:t>
       </w:r>
-      <w:proofErr w:type="spellEnd"/>
       <w:r>
         <w:t xml:space="preserve"> для определения наиболее релевантных документов.</w:t>
       </w:r>
@@ -6980,15 +6853,7 @@
         <w:ind w:left="1134"/>
       </w:pPr>
       <w:r>
-        <w:t>Техническое задание на разработку итогового проекта. – Москва, ЧУО ДПО «Образовательные технологии «</w:t>
-      </w:r>
-      <w:proofErr w:type="spellStart"/>
-      <w:r>
-        <w:t>Скиллбокс</w:t>
-      </w:r>
-      <w:proofErr w:type="spellEnd"/>
-      <w:r>
-        <w:t xml:space="preserve"> (Коробка навыков)». – 19 с.</w:t>
+        <w:t>Техническое задание на разработку итогового проекта. – Москва, ЧУО ДПО «Образовательные технологии «Скиллбокс (Коробка навыков)». – 19 с.</w:t>
       </w:r>
     </w:p>
     <w:p/>

</xml_diff>